<commit_message>
Add in second attachment - ASCII to CS correlation
</commit_message>
<xml_diff>
--- a/documentation/Documentation on new tariff data formats.docx
+++ b/documentation/Documentation on new tariff data formats.docx
@@ -7,7 +7,13 @@
         <w:pStyle w:val="Title"/>
       </w:pPr>
       <w:r>
-        <w:t>Documentation on new tariff data formats</w:t>
+        <w:t xml:space="preserve">Documentation on </w:t>
+      </w:r>
+      <w:r>
+        <w:t>CSV</w:t>
+      </w:r>
+      <w:r>
+        <w:t xml:space="preserve"> tariff data formats</w:t>
       </w:r>
     </w:p>
     <w:p>
@@ -77,13 +83,8 @@
           </w:tcPr>
           <w:p>
             <w:r>
-              <w:t>commodity__</w:t>
-            </w:r>
-            <w:proofErr w:type="spellStart"/>
-            <w:r>
-              <w:t>sid</w:t>
-            </w:r>
-            <w:proofErr w:type="spellEnd"/>
+              <w:t>commodity__sid</w:t>
+            </w:r>
           </w:p>
         </w:tc>
         <w:tc>
@@ -105,11 +106,9 @@
             <w:tcW w:w="5240" w:type="dxa"/>
           </w:tcPr>
           <w:p>
-            <w:proofErr w:type="spellStart"/>
             <w:r>
               <w:t>commodity__code</w:t>
             </w:r>
-            <w:proofErr w:type="spellEnd"/>
           </w:p>
         </w:tc>
         <w:tc>
@@ -135,13 +134,8 @@
           </w:tcPr>
           <w:p>
             <w:r>
-              <w:t>measure__</w:t>
-            </w:r>
-            <w:proofErr w:type="spellStart"/>
-            <w:r>
-              <w:t>sid</w:t>
-            </w:r>
-            <w:proofErr w:type="spellEnd"/>
+              <w:t>measure__sid</w:t>
+            </w:r>
           </w:p>
         </w:tc>
         <w:tc>
@@ -163,11 +157,9 @@
             <w:tcW w:w="5240" w:type="dxa"/>
           </w:tcPr>
           <w:p>
-            <w:proofErr w:type="spellStart"/>
             <w:r>
               <w:t>measure__type__id</w:t>
             </w:r>
-            <w:proofErr w:type="spellEnd"/>
           </w:p>
         </w:tc>
         <w:tc>
@@ -192,11 +184,9 @@
             <w:tcW w:w="5240" w:type="dxa"/>
           </w:tcPr>
           <w:p>
-            <w:proofErr w:type="spellStart"/>
             <w:r>
               <w:t>measure__type__description</w:t>
             </w:r>
-            <w:proofErr w:type="spellEnd"/>
           </w:p>
         </w:tc>
         <w:tc>
@@ -218,11 +208,9 @@
             <w:tcW w:w="5240" w:type="dxa"/>
           </w:tcPr>
           <w:p>
-            <w:proofErr w:type="spellStart"/>
             <w:r>
               <w:t>measure__additional_code__code</w:t>
             </w:r>
-            <w:proofErr w:type="spellEnd"/>
           </w:p>
         </w:tc>
         <w:tc>
@@ -247,11 +235,9 @@
             <w:tcW w:w="5240" w:type="dxa"/>
           </w:tcPr>
           <w:p>
-            <w:proofErr w:type="spellStart"/>
             <w:r>
               <w:t>measure__additional_code__description</w:t>
             </w:r>
-            <w:proofErr w:type="spellEnd"/>
           </w:p>
         </w:tc>
         <w:tc>
@@ -273,11 +259,9 @@
             <w:tcW w:w="5240" w:type="dxa"/>
           </w:tcPr>
           <w:p>
-            <w:proofErr w:type="spellStart"/>
             <w:r>
               <w:t>measure__duty_expression</w:t>
             </w:r>
-            <w:proofErr w:type="spellEnd"/>
           </w:p>
         </w:tc>
         <w:tc>
@@ -303,13 +287,8 @@
           </w:tcPr>
           <w:p>
             <w:r>
-              <w:t>measure__</w:t>
-            </w:r>
-            <w:proofErr w:type="spellStart"/>
-            <w:r>
-              <w:t>effective_start_date</w:t>
-            </w:r>
-            <w:proofErr w:type="spellEnd"/>
+              <w:t>measure__effective_start_date</w:t>
+            </w:r>
           </w:p>
         </w:tc>
         <w:tc>
@@ -332,13 +311,8 @@
           </w:tcPr>
           <w:p>
             <w:r>
-              <w:t>measure__</w:t>
-            </w:r>
-            <w:proofErr w:type="spellStart"/>
-            <w:r>
-              <w:t>effective_end_date</w:t>
-            </w:r>
-            <w:proofErr w:type="spellEnd"/>
+              <w:t>measure__effective_end_date</w:t>
+            </w:r>
           </w:p>
         </w:tc>
         <w:tc>
@@ -364,13 +338,8 @@
           </w:tcPr>
           <w:p>
             <w:r>
-              <w:t>measure__</w:t>
-            </w:r>
-            <w:proofErr w:type="spellStart"/>
-            <w:r>
-              <w:t>reduction_indicator</w:t>
-            </w:r>
-            <w:proofErr w:type="spellEnd"/>
+              <w:t>measure__reduction_indicator</w:t>
+            </w:r>
           </w:p>
         </w:tc>
         <w:tc>
@@ -392,11 +361,9 @@
             <w:tcW w:w="5240" w:type="dxa"/>
           </w:tcPr>
           <w:p>
-            <w:proofErr w:type="spellStart"/>
             <w:r>
               <w:t>measure__footnotes</w:t>
             </w:r>
-            <w:proofErr w:type="spellEnd"/>
           </w:p>
         </w:tc>
         <w:tc>
@@ -421,11 +388,9 @@
             <w:tcW w:w="5240" w:type="dxa"/>
           </w:tcPr>
           <w:p>
-            <w:proofErr w:type="spellStart"/>
             <w:r>
               <w:t>measure__conditions</w:t>
             </w:r>
-            <w:proofErr w:type="spellEnd"/>
           </w:p>
         </w:tc>
         <w:tc>
@@ -448,13 +413,8 @@
           </w:tcPr>
           <w:p>
             <w:r>
-              <w:t>measure__geographical_area__</w:t>
-            </w:r>
-            <w:proofErr w:type="spellStart"/>
-            <w:r>
-              <w:t>sid</w:t>
-            </w:r>
-            <w:proofErr w:type="spellEnd"/>
+              <w:t>measure__geographical_area__sid</w:t>
+            </w:r>
           </w:p>
         </w:tc>
         <w:tc>
@@ -479,11 +439,9 @@
             <w:tcW w:w="5240" w:type="dxa"/>
           </w:tcPr>
           <w:p>
-            <w:proofErr w:type="spellStart"/>
             <w:r>
               <w:t>measure__geographical_area__id</w:t>
             </w:r>
-            <w:proofErr w:type="spellEnd"/>
           </w:p>
         </w:tc>
         <w:tc>
@@ -505,11 +463,9 @@
             <w:tcW w:w="5240" w:type="dxa"/>
           </w:tcPr>
           <w:p>
-            <w:proofErr w:type="spellStart"/>
             <w:r>
               <w:t>measure__geographical_area__description</w:t>
             </w:r>
-            <w:proofErr w:type="spellEnd"/>
           </w:p>
         </w:tc>
         <w:tc>
@@ -534,11 +490,9 @@
             <w:tcW w:w="5240" w:type="dxa"/>
           </w:tcPr>
           <w:p>
-            <w:proofErr w:type="spellStart"/>
             <w:r>
               <w:t>measure__excluded_geographical_areas__ids</w:t>
             </w:r>
-            <w:proofErr w:type="spellEnd"/>
           </w:p>
         </w:tc>
         <w:tc>
@@ -560,11 +514,9 @@
             <w:tcW w:w="5240" w:type="dxa"/>
           </w:tcPr>
           <w:p>
-            <w:proofErr w:type="spellStart"/>
             <w:r>
               <w:t>measure__excluded_geographical_areas__descriptions</w:t>
             </w:r>
-            <w:proofErr w:type="spellEnd"/>
           </w:p>
         </w:tc>
         <w:tc>
@@ -589,11 +541,9 @@
             <w:tcW w:w="5240" w:type="dxa"/>
           </w:tcPr>
           <w:p>
-            <w:proofErr w:type="spellStart"/>
             <w:r>
               <w:t>measure__quota__order_number</w:t>
             </w:r>
-            <w:proofErr w:type="spellEnd"/>
           </w:p>
         </w:tc>
         <w:tc>
@@ -677,13 +627,8 @@
           </w:tcPr>
           <w:p>
             <w:r>
-              <w:t>commodity__</w:t>
-            </w:r>
-            <w:proofErr w:type="spellStart"/>
-            <w:r>
-              <w:t>sid</w:t>
-            </w:r>
-            <w:proofErr w:type="spellEnd"/>
+              <w:t>commodity__sid</w:t>
+            </w:r>
           </w:p>
         </w:tc>
         <w:tc>
@@ -705,11 +650,9 @@
             <w:tcW w:w="5382" w:type="dxa"/>
           </w:tcPr>
           <w:p>
-            <w:proofErr w:type="spellStart"/>
             <w:r>
               <w:t>commodity__code</w:t>
             </w:r>
-            <w:proofErr w:type="spellEnd"/>
           </w:p>
         </w:tc>
         <w:tc>
@@ -734,13 +677,8 @@
             <w:tcW w:w="5382" w:type="dxa"/>
           </w:tcPr>
           <w:p>
-            <w:proofErr w:type="spellStart"/>
-            <w:r>
-              <w:t>productline</w:t>
-            </w:r>
-            <w:proofErr w:type="spellEnd"/>
-            <w:r>
-              <w:t>__suffix</w:t>
+            <w:r>
+              <w:t>productline__suffix</w:t>
             </w:r>
           </w:p>
         </w:tc>
@@ -763,11 +701,9 @@
             <w:tcW w:w="5382" w:type="dxa"/>
           </w:tcPr>
           <w:p>
-            <w:proofErr w:type="spellStart"/>
             <w:r>
               <w:t>start__date</w:t>
             </w:r>
-            <w:proofErr w:type="spellEnd"/>
           </w:p>
         </w:tc>
         <w:tc>
@@ -792,11 +728,9 @@
             <w:tcW w:w="5382" w:type="dxa"/>
           </w:tcPr>
           <w:p>
-            <w:proofErr w:type="spellStart"/>
             <w:r>
               <w:t>end__date</w:t>
             </w:r>
-            <w:proofErr w:type="spellEnd"/>
           </w:p>
         </w:tc>
         <w:tc>
@@ -869,11 +803,9 @@
             <w:tcW w:w="5382" w:type="dxa"/>
           </w:tcPr>
           <w:p>
-            <w:proofErr w:type="spellStart"/>
             <w:r>
               <w:t>entity__type</w:t>
             </w:r>
-            <w:proofErr w:type="spellEnd"/>
           </w:p>
         </w:tc>
         <w:tc>
@@ -918,11 +850,9 @@
             <w:tcW w:w="5382" w:type="dxa"/>
           </w:tcPr>
           <w:p>
-            <w:proofErr w:type="spellStart"/>
             <w:r>
               <w:t>end__line</w:t>
             </w:r>
-            <w:proofErr w:type="spellEnd"/>
           </w:p>
         </w:tc>
         <w:tc>
@@ -1006,11 +936,9 @@
             <w:tcW w:w="5382" w:type="dxa"/>
           </w:tcPr>
           <w:p>
-            <w:proofErr w:type="spellStart"/>
             <w:r>
               <w:t>certificate__id</w:t>
             </w:r>
-            <w:proofErr w:type="spellEnd"/>
           </w:p>
         </w:tc>
         <w:tc>
@@ -1032,11 +960,9 @@
             <w:tcW w:w="5382" w:type="dxa"/>
           </w:tcPr>
           <w:p>
-            <w:proofErr w:type="spellStart"/>
             <w:r>
               <w:t>certificate__description</w:t>
             </w:r>
-            <w:proofErr w:type="spellEnd"/>
           </w:p>
         </w:tc>
         <w:tc>
@@ -1061,11 +987,9 @@
             <w:tcW w:w="5382" w:type="dxa"/>
           </w:tcPr>
           <w:p>
-            <w:proofErr w:type="spellStart"/>
             <w:r>
               <w:t>start__date</w:t>
             </w:r>
-            <w:proofErr w:type="spellEnd"/>
           </w:p>
         </w:tc>
         <w:tc>
@@ -1087,11 +1011,9 @@
             <w:tcW w:w="5382" w:type="dxa"/>
           </w:tcPr>
           <w:p>
-            <w:proofErr w:type="spellStart"/>
             <w:r>
               <w:t>end__date</w:t>
             </w:r>
-            <w:proofErr w:type="spellEnd"/>
           </w:p>
         </w:tc>
         <w:tc>
@@ -1175,11 +1097,9 @@
             <w:tcW w:w="5382" w:type="dxa"/>
           </w:tcPr>
           <w:p>
-            <w:proofErr w:type="spellStart"/>
             <w:r>
               <w:t>footnote__id</w:t>
             </w:r>
-            <w:proofErr w:type="spellEnd"/>
           </w:p>
         </w:tc>
         <w:tc>
@@ -1201,11 +1121,9 @@
             <w:tcW w:w="5382" w:type="dxa"/>
           </w:tcPr>
           <w:p>
-            <w:proofErr w:type="spellStart"/>
             <w:r>
               <w:t>footnote__description</w:t>
             </w:r>
-            <w:proofErr w:type="spellEnd"/>
           </w:p>
         </w:tc>
         <w:tc>
@@ -1230,11 +1148,9 @@
             <w:tcW w:w="5382" w:type="dxa"/>
           </w:tcPr>
           <w:p>
-            <w:proofErr w:type="spellStart"/>
             <w:r>
               <w:t>start__date</w:t>
             </w:r>
-            <w:proofErr w:type="spellEnd"/>
           </w:p>
         </w:tc>
         <w:tc>
@@ -1256,11 +1172,9 @@
             <w:tcW w:w="5382" w:type="dxa"/>
           </w:tcPr>
           <w:p>
-            <w:proofErr w:type="spellStart"/>
             <w:r>
               <w:t>end__date</w:t>
             </w:r>
-            <w:proofErr w:type="spellEnd"/>
           </w:p>
         </w:tc>
         <w:tc>
@@ -1285,11 +1199,9 @@
             <w:tcW w:w="5382" w:type="dxa"/>
           </w:tcPr>
           <w:p>
-            <w:proofErr w:type="spellStart"/>
             <w:r>
               <w:t>footnote__type</w:t>
             </w:r>
-            <w:proofErr w:type="spellEnd"/>
           </w:p>
         </w:tc>
         <w:tc>
@@ -1397,11 +1309,9 @@
             <w:tcW w:w="5382" w:type="dxa"/>
           </w:tcPr>
           <w:p>
-            <w:proofErr w:type="spellStart"/>
             <w:r>
               <w:t>quota__order__number__id</w:t>
             </w:r>
-            <w:proofErr w:type="spellEnd"/>
           </w:p>
         </w:tc>
         <w:tc>
@@ -1423,11 +1333,9 @@
             <w:tcW w:w="5382" w:type="dxa"/>
           </w:tcPr>
           <w:p>
-            <w:proofErr w:type="spellStart"/>
             <w:r>
               <w:t>definition__start__date</w:t>
             </w:r>
-            <w:proofErr w:type="spellEnd"/>
           </w:p>
         </w:tc>
         <w:tc>
@@ -1452,11 +1360,9 @@
             <w:tcW w:w="5382" w:type="dxa"/>
           </w:tcPr>
           <w:p>
-            <w:proofErr w:type="spellStart"/>
             <w:r>
               <w:t>definition__end__date</w:t>
             </w:r>
-            <w:proofErr w:type="spellEnd"/>
           </w:p>
         </w:tc>
         <w:tc>
@@ -1478,11 +1384,9 @@
             <w:tcW w:w="5382" w:type="dxa"/>
           </w:tcPr>
           <w:p>
-            <w:proofErr w:type="spellStart"/>
             <w:r>
               <w:t>initial__volume</w:t>
             </w:r>
-            <w:proofErr w:type="spellEnd"/>
           </w:p>
         </w:tc>
         <w:tc>
@@ -1531,11 +1435,9 @@
             <w:tcW w:w="5382" w:type="dxa"/>
           </w:tcPr>
           <w:p>
-            <w:proofErr w:type="spellStart"/>
             <w:r>
               <w:t>critical__state</w:t>
             </w:r>
-            <w:proofErr w:type="spellEnd"/>
           </w:p>
         </w:tc>
         <w:tc>
@@ -1560,11 +1462,9 @@
             <w:tcW w:w="5382" w:type="dxa"/>
           </w:tcPr>
           <w:p>
-            <w:proofErr w:type="spellStart"/>
             <w:r>
               <w:t>critical__threshold</w:t>
             </w:r>
-            <w:proofErr w:type="spellEnd"/>
           </w:p>
         </w:tc>
         <w:tc>
@@ -1586,11 +1486,9 @@
             <w:tcW w:w="5382" w:type="dxa"/>
           </w:tcPr>
           <w:p>
-            <w:proofErr w:type="spellStart"/>
             <w:r>
               <w:t>quota__type</w:t>
             </w:r>
-            <w:proofErr w:type="spellEnd"/>
           </w:p>
         </w:tc>
         <w:tc>
@@ -1663,11 +1561,9 @@
             <w:tcW w:w="5382" w:type="dxa"/>
           </w:tcPr>
           <w:p>
-            <w:proofErr w:type="spellStart"/>
             <w:r>
               <w:t>origin__exclusions</w:t>
             </w:r>
-            <w:proofErr w:type="spellEnd"/>
           </w:p>
         </w:tc>
         <w:tc>
@@ -1780,11 +1676,9 @@
             <w:tcW w:w="5382" w:type="dxa"/>
           </w:tcPr>
           <w:p>
-            <w:proofErr w:type="spellStart"/>
             <w:r>
               <w:t>geographical_area_id</w:t>
             </w:r>
-            <w:proofErr w:type="spellEnd"/>
           </w:p>
         </w:tc>
         <w:tc>
@@ -1837,11 +1731,9 @@
             <w:tcW w:w="5382" w:type="dxa"/>
           </w:tcPr>
           <w:p>
-            <w:proofErr w:type="spellStart"/>
             <w:r>
               <w:t>area_type</w:t>
             </w:r>
-            <w:proofErr w:type="spellEnd"/>
           </w:p>
         </w:tc>
         <w:tc>
@@ -1925,12 +1817,8 @@
     </w:tbl>
     <w:p/>
     <w:sectPr>
-      <w:headerReference w:type="even" r:id="rId7"/>
-      <w:headerReference w:type="default" r:id="rId8"/>
-      <w:footerReference w:type="even" r:id="rId9"/>
-      <w:footerReference w:type="default" r:id="rId10"/>
-      <w:headerReference w:type="first" r:id="rId11"/>
-      <w:footerReference w:type="first" r:id="rId12"/>
+      <w:headerReference w:type="default" r:id="rId7"/>
+      <w:footerReference w:type="default" r:id="rId8"/>
       <w:pgSz w:w="16840" w:h="11900" w:orient="landscape"/>
       <w:pgMar w:top="1440" w:right="1440" w:bottom="1440" w:left="1440" w:header="708" w:footer="708" w:gutter="0"/>
       <w:cols w:space="708"/>
@@ -1970,26 +1858,13 @@
   <w:p>
     <w:pPr>
       <w:pStyle w:val="Footer"/>
-    </w:pPr>
-  </w:p>
-</w:ftr>
-</file>
-
-<file path=word/footer2.xml><?xml version="1.0" encoding="utf-8"?>
-<w:ftr xmlns:wpc="http://schemas.microsoft.com/office/word/2010/wordprocessingCanvas" xmlns:cx="http://schemas.microsoft.com/office/drawing/2014/chartex" xmlns:cx1="http://schemas.microsoft.com/office/drawing/2015/9/8/chartex" xmlns:cx2="http://schemas.microsoft.com/office/drawing/2015/10/21/chartex" xmlns:cx3="http://schemas.microsoft.com/office/drawing/2016/5/9/chartex" xmlns:cx4="http://schemas.microsoft.com/office/drawing/2016/5/10/chartex" xmlns:cx5="http://schemas.microsoft.com/office/drawing/2016/5/11/chartex" xmlns:cx6="http://schemas.microsoft.com/office/drawing/2016/5/12/chartex" xmlns:cx7="http://schemas.microsoft.com/office/drawing/2016/5/13/chartex" xmlns:cx8="http://schemas.microsoft.com/office/drawing/2016/5/14/chartex" xmlns:mc="http://schemas.openxmlformats.org/markup-compatibility/2006" xmlns:aink="http://schemas.microsoft.com/office/drawing/2016/ink" xmlns:am3d="http://schemas.microsoft.com/office/drawing/2017/model3d" xmlns:o="urn:schemas-microsoft-com:office:office" xmlns:r="http://schemas.openxmlformats.org/officeDocument/2006/relationships" xmlns:m="http://schemas.openxmlformats.org/officeDocument/2006/math" xmlns:v="urn:schemas-microsoft-com:vml" xmlns:wp14="http://schemas.microsoft.com/office/word/2010/wordprocessingDrawing" xmlns:wp="http://schemas.openxmlformats.org/drawingml/2006/wordprocessingDrawing" xmlns:w10="urn:schemas-microsoft-com:office:word" xmlns:w="http://schemas.openxmlformats.org/wordprocessingml/2006/main" xmlns:w14="http://schemas.microsoft.com/office/word/2010/wordml" xmlns:w15="http://schemas.microsoft.com/office/word/2012/wordml" xmlns:w16cex="http://schemas.microsoft.com/office/word/2018/wordml/cex" xmlns:w16cid="http://schemas.microsoft.com/office/word/2016/wordml/cid" xmlns:w16="http://schemas.microsoft.com/office/word/2018/wordml" xmlns:w16se="http://schemas.microsoft.com/office/word/2015/wordml/symex" xmlns:wpg="http://schemas.microsoft.com/office/word/2010/wordprocessingGroup" xmlns:wpi="http://schemas.microsoft.com/office/word/2010/wordprocessingInk" xmlns:wne="http://schemas.microsoft.com/office/word/2006/wordml" xmlns:wps="http://schemas.microsoft.com/office/word/2010/wordprocessingShape" mc:Ignorable="w14 w15 w16se w16cid w16 w16cex wp14">
-  <w:p>
-    <w:pPr>
-      <w:pStyle w:val="Footer"/>
       <w:tabs>
         <w:tab w:val="clear" w:pos="9360"/>
         <w:tab w:val="right" w:pos="13892"/>
       </w:tabs>
     </w:pPr>
     <w:r>
-      <w:t xml:space="preserve">Electronic Tariff File – Format </w:t>
-    </w:r>
-    <w:r>
-      <w:t>descriptions</w:t>
+      <w:t>Electronic Tariff File – Format descriptions</w:t>
     </w:r>
     <w:r>
       <w:tab/>
@@ -2019,24 +1894,27 @@
     <w:r>
       <w:t xml:space="preserve"> of </w:t>
     </w:r>
-    <w:fldSimple w:instr=" NUMPAGES  \* MERGEFORMAT ">
-      <w:r>
-        <w:rPr>
-          <w:noProof/>
-        </w:rPr>
-        <w:t>6</w:t>
-      </w:r>
-    </w:fldSimple>
-  </w:p>
-</w:ftr>
-</file>
-
-<file path=word/footer3.xml><?xml version="1.0" encoding="utf-8"?>
-<w:ftr xmlns:wpc="http://schemas.microsoft.com/office/word/2010/wordprocessingCanvas" xmlns:cx="http://schemas.microsoft.com/office/drawing/2014/chartex" xmlns:cx1="http://schemas.microsoft.com/office/drawing/2015/9/8/chartex" xmlns:cx2="http://schemas.microsoft.com/office/drawing/2015/10/21/chartex" xmlns:cx3="http://schemas.microsoft.com/office/drawing/2016/5/9/chartex" xmlns:cx4="http://schemas.microsoft.com/office/drawing/2016/5/10/chartex" xmlns:cx5="http://schemas.microsoft.com/office/drawing/2016/5/11/chartex" xmlns:cx6="http://schemas.microsoft.com/office/drawing/2016/5/12/chartex" xmlns:cx7="http://schemas.microsoft.com/office/drawing/2016/5/13/chartex" xmlns:cx8="http://schemas.microsoft.com/office/drawing/2016/5/14/chartex" xmlns:mc="http://schemas.openxmlformats.org/markup-compatibility/2006" xmlns:aink="http://schemas.microsoft.com/office/drawing/2016/ink" xmlns:am3d="http://schemas.microsoft.com/office/drawing/2017/model3d" xmlns:o="urn:schemas-microsoft-com:office:office" xmlns:r="http://schemas.openxmlformats.org/officeDocument/2006/relationships" xmlns:m="http://schemas.openxmlformats.org/officeDocument/2006/math" xmlns:v="urn:schemas-microsoft-com:vml" xmlns:wp14="http://schemas.microsoft.com/office/word/2010/wordprocessingDrawing" xmlns:wp="http://schemas.openxmlformats.org/drawingml/2006/wordprocessingDrawing" xmlns:w10="urn:schemas-microsoft-com:office:word" xmlns:w="http://schemas.openxmlformats.org/wordprocessingml/2006/main" xmlns:w14="http://schemas.microsoft.com/office/word/2010/wordml" xmlns:w15="http://schemas.microsoft.com/office/word/2012/wordml" xmlns:w16cex="http://schemas.microsoft.com/office/word/2018/wordml/cex" xmlns:w16cid="http://schemas.microsoft.com/office/word/2016/wordml/cid" xmlns:w16="http://schemas.microsoft.com/office/word/2018/wordml" xmlns:w16se="http://schemas.microsoft.com/office/word/2015/wordml/symex" xmlns:wpg="http://schemas.microsoft.com/office/word/2010/wordprocessingGroup" xmlns:wpi="http://schemas.microsoft.com/office/word/2010/wordprocessingInk" xmlns:wne="http://schemas.microsoft.com/office/word/2006/wordml" xmlns:wps="http://schemas.microsoft.com/office/word/2010/wordprocessingShape" mc:Ignorable="w14 w15 w16se w16cid w16 w16cex wp14">
-  <w:p>
-    <w:pPr>
-      <w:pStyle w:val="Footer"/>
-    </w:pPr>
+    <w:r>
+      <w:fldChar w:fldCharType="begin"/>
+    </w:r>
+    <w:r>
+      <w:instrText xml:space="preserve"> NUMPAGES  \* MERGEFORMAT </w:instrText>
+    </w:r>
+    <w:r>
+      <w:fldChar w:fldCharType="separate"/>
+    </w:r>
+    <w:r>
+      <w:rPr>
+        <w:noProof/>
+      </w:rPr>
+      <w:t>6</w:t>
+    </w:r>
+    <w:r>
+      <w:rPr>
+        <w:noProof/>
+      </w:rPr>
+      <w:fldChar w:fldCharType="end"/>
+    </w:r>
   </w:p>
 </w:ftr>
 </file>
@@ -2071,27 +1949,96 @@
   <w:p>
     <w:pPr>
       <w:pStyle w:val="Header"/>
+      <w:jc w:val="right"/>
     </w:pPr>
-  </w:p>
-</w:hdr>
-</file>
-
-<file path=word/header2.xml><?xml version="1.0" encoding="utf-8"?>
-<w:hdr xmlns:wpc="http://schemas.microsoft.com/office/word/2010/wordprocessingCanvas" xmlns:cx="http://schemas.microsoft.com/office/drawing/2014/chartex" xmlns:cx1="http://schemas.microsoft.com/office/drawing/2015/9/8/chartex" xmlns:cx2="http://schemas.microsoft.com/office/drawing/2015/10/21/chartex" xmlns:cx3="http://schemas.microsoft.com/office/drawing/2016/5/9/chartex" xmlns:cx4="http://schemas.microsoft.com/office/drawing/2016/5/10/chartex" xmlns:cx5="http://schemas.microsoft.com/office/drawing/2016/5/11/chartex" xmlns:cx6="http://schemas.microsoft.com/office/drawing/2016/5/12/chartex" xmlns:cx7="http://schemas.microsoft.com/office/drawing/2016/5/13/chartex" xmlns:cx8="http://schemas.microsoft.com/office/drawing/2016/5/14/chartex" xmlns:mc="http://schemas.openxmlformats.org/markup-compatibility/2006" xmlns:aink="http://schemas.microsoft.com/office/drawing/2016/ink" xmlns:am3d="http://schemas.microsoft.com/office/drawing/2017/model3d" xmlns:o="urn:schemas-microsoft-com:office:office" xmlns:r="http://schemas.openxmlformats.org/officeDocument/2006/relationships" xmlns:m="http://schemas.openxmlformats.org/officeDocument/2006/math" xmlns:v="urn:schemas-microsoft-com:vml" xmlns:wp14="http://schemas.microsoft.com/office/word/2010/wordprocessingDrawing" xmlns:wp="http://schemas.openxmlformats.org/drawingml/2006/wordprocessingDrawing" xmlns:w10="urn:schemas-microsoft-com:office:word" xmlns:w="http://schemas.openxmlformats.org/wordprocessingml/2006/main" xmlns:w14="http://schemas.microsoft.com/office/word/2010/wordml" xmlns:w15="http://schemas.microsoft.com/office/word/2012/wordml" xmlns:w16cex="http://schemas.microsoft.com/office/word/2018/wordml/cex" xmlns:w16cid="http://schemas.microsoft.com/office/word/2016/wordml/cid" xmlns:w16="http://schemas.microsoft.com/office/word/2018/wordml" xmlns:w16se="http://schemas.microsoft.com/office/word/2015/wordml/symex" xmlns:wpg="http://schemas.microsoft.com/office/word/2010/wordprocessingGroup" xmlns:wpi="http://schemas.microsoft.com/office/word/2010/wordprocessingInk" xmlns:wne="http://schemas.microsoft.com/office/word/2006/wordml" xmlns:wps="http://schemas.microsoft.com/office/word/2010/wordprocessingShape" mc:Ignorable="w14 w15 w16se w16cid w16 w16cex wp14">
-  <w:p>
-    <w:pPr>
-      <w:pStyle w:val="Header"/>
-    </w:pPr>
-  </w:p>
-</w:hdr>
-</file>
-
-<file path=word/header3.xml><?xml version="1.0" encoding="utf-8"?>
-<w:hdr xmlns:wpc="http://schemas.microsoft.com/office/word/2010/wordprocessingCanvas" xmlns:cx="http://schemas.microsoft.com/office/drawing/2014/chartex" xmlns:cx1="http://schemas.microsoft.com/office/drawing/2015/9/8/chartex" xmlns:cx2="http://schemas.microsoft.com/office/drawing/2015/10/21/chartex" xmlns:cx3="http://schemas.microsoft.com/office/drawing/2016/5/9/chartex" xmlns:cx4="http://schemas.microsoft.com/office/drawing/2016/5/10/chartex" xmlns:cx5="http://schemas.microsoft.com/office/drawing/2016/5/11/chartex" xmlns:cx6="http://schemas.microsoft.com/office/drawing/2016/5/12/chartex" xmlns:cx7="http://schemas.microsoft.com/office/drawing/2016/5/13/chartex" xmlns:cx8="http://schemas.microsoft.com/office/drawing/2016/5/14/chartex" xmlns:mc="http://schemas.openxmlformats.org/markup-compatibility/2006" xmlns:aink="http://schemas.microsoft.com/office/drawing/2016/ink" xmlns:am3d="http://schemas.microsoft.com/office/drawing/2017/model3d" xmlns:o="urn:schemas-microsoft-com:office:office" xmlns:r="http://schemas.openxmlformats.org/officeDocument/2006/relationships" xmlns:m="http://schemas.openxmlformats.org/officeDocument/2006/math" xmlns:v="urn:schemas-microsoft-com:vml" xmlns:wp14="http://schemas.microsoft.com/office/word/2010/wordprocessingDrawing" xmlns:wp="http://schemas.openxmlformats.org/drawingml/2006/wordprocessingDrawing" xmlns:w10="urn:schemas-microsoft-com:office:word" xmlns:w="http://schemas.openxmlformats.org/wordprocessingml/2006/main" xmlns:w14="http://schemas.microsoft.com/office/word/2010/wordml" xmlns:w15="http://schemas.microsoft.com/office/word/2012/wordml" xmlns:w16cex="http://schemas.microsoft.com/office/word/2018/wordml/cex" xmlns:w16cid="http://schemas.microsoft.com/office/word/2016/wordml/cid" xmlns:w16="http://schemas.microsoft.com/office/word/2018/wordml" xmlns:w16se="http://schemas.microsoft.com/office/word/2015/wordml/symex" xmlns:wpg="http://schemas.microsoft.com/office/word/2010/wordprocessingGroup" xmlns:wpi="http://schemas.microsoft.com/office/word/2010/wordprocessingInk" xmlns:wne="http://schemas.microsoft.com/office/word/2006/wordml" xmlns:wps="http://schemas.microsoft.com/office/word/2010/wordprocessingShape" mc:Ignorable="w14 w15 w16se w16cid w16 w16cex wp14">
-  <w:p>
-    <w:pPr>
-      <w:pStyle w:val="Header"/>
-    </w:pPr>
+    <w:r>
+      <w:rPr>
+        <w:rFonts w:ascii="Times New Roman" w:eastAsia="Times New Roman" w:hAnsi="Times New Roman" w:cs="Times New Roman"/>
+        <w:sz w:val="24"/>
+        <w:lang w:eastAsia="en-GB"/>
+      </w:rPr>
+      <w:fldChar w:fldCharType="begin"/>
+    </w:r>
+    <w:r>
+      <w:rPr>
+        <w:rFonts w:ascii="Times New Roman" w:eastAsia="Times New Roman" w:hAnsi="Times New Roman" w:cs="Times New Roman"/>
+        <w:sz w:val="24"/>
+        <w:lang w:eastAsia="en-GB"/>
+      </w:rPr>
+      <w:instrText xml:space="preserve"> INCLUDEPICTURE "https://upload.wikimedia.org/wikipedia/en/thumb/7/75/HM_Revenue_%26_Customs.svg/1200px-HM_Revenue_%26_Customs.svg.png" \* MERGEFORMATINET </w:instrText>
+    </w:r>
+    <w:r>
+      <w:rPr>
+        <w:rFonts w:ascii="Times New Roman" w:eastAsia="Times New Roman" w:hAnsi="Times New Roman" w:cs="Times New Roman"/>
+        <w:sz w:val="24"/>
+        <w:lang w:eastAsia="en-GB"/>
+      </w:rPr>
+      <w:fldChar w:fldCharType="separate"/>
+    </w:r>
+    <w:r>
+      <w:rPr>
+        <w:rFonts w:ascii="Times New Roman" w:eastAsia="Times New Roman" w:hAnsi="Times New Roman" w:cs="Times New Roman"/>
+        <w:noProof/>
+        <w:sz w:val="24"/>
+        <w:lang w:eastAsia="en-GB"/>
+      </w:rPr>
+      <w:drawing>
+        <wp:inline distT="0" distB="0" distL="0" distR="0" wp14:anchorId="7076ED76" wp14:editId="1D80B710">
+          <wp:extent cx="555736" cy="331470"/>
+          <wp:effectExtent l="0" t="0" r="3175" b="0"/>
+          <wp:docPr id="2" name="Picture 2" descr="HM Revenue and Customs - Wikipedia"/>
+          <wp:cNvGraphicFramePr>
+            <a:graphicFrameLocks xmlns:a="http://schemas.openxmlformats.org/drawingml/2006/main" noChangeAspect="1"/>
+          </wp:cNvGraphicFramePr>
+          <a:graphic xmlns:a="http://schemas.openxmlformats.org/drawingml/2006/main">
+            <a:graphicData uri="http://schemas.openxmlformats.org/drawingml/2006/picture">
+              <pic:pic xmlns:pic="http://schemas.openxmlformats.org/drawingml/2006/picture">
+                <pic:nvPicPr>
+                  <pic:cNvPr id="0" name="Picture 8" descr="HM Revenue and Customs - Wikipedia"/>
+                  <pic:cNvPicPr>
+                    <a:picLocks noChangeAspect="1" noChangeArrowheads="1"/>
+                  </pic:cNvPicPr>
+                </pic:nvPicPr>
+                <pic:blipFill>
+                  <a:blip r:embed="rId1">
+                    <a:extLst>
+                      <a:ext uri="{28A0092B-C50C-407E-A947-70E740481C1C}">
+                        <a14:useLocalDpi xmlns:a14="http://schemas.microsoft.com/office/drawing/2010/main" val="0"/>
+                      </a:ext>
+                    </a:extLst>
+                  </a:blip>
+                  <a:srcRect/>
+                  <a:stretch>
+                    <a:fillRect/>
+                  </a:stretch>
+                </pic:blipFill>
+                <pic:spPr bwMode="auto">
+                  <a:xfrm>
+                    <a:off x="0" y="0"/>
+                    <a:ext cx="573782" cy="342233"/>
+                  </a:xfrm>
+                  <a:prstGeom prst="rect">
+                    <a:avLst/>
+                  </a:prstGeom>
+                  <a:noFill/>
+                  <a:ln>
+                    <a:noFill/>
+                  </a:ln>
+                </pic:spPr>
+              </pic:pic>
+            </a:graphicData>
+          </a:graphic>
+        </wp:inline>
+      </w:drawing>
+    </w:r>
+    <w:r>
+      <w:rPr>
+        <w:rFonts w:ascii="Times New Roman" w:eastAsia="Times New Roman" w:hAnsi="Times New Roman" w:cs="Times New Roman"/>
+        <w:sz w:val="24"/>
+        <w:lang w:eastAsia="en-GB"/>
+      </w:rPr>
+      <w:fldChar w:fldCharType="end"/>
+    </w:r>
   </w:p>
 </w:hdr>
 </file>

</xml_diff>